<commit_message>
fix: alert sources added to report and alert info section
</commit_message>
<xml_diff>
--- a/utils/report_template.docx
+++ b/utils/report_template.docx
@@ -141,7 +141,7 @@
           <w:szCs w:val="24"/>
           <w:lang w:val="en-US"/>
         </w:rPr>
-        <w:t>alert_system_a</w:t>
+        <w:t>alert_system</w:t>
       </w:r>
       <w:proofErr w:type="spellEnd"/>
       <w:r>
@@ -150,33 +150,15 @@
           <w:szCs w:val="24"/>
           <w:lang w:val="en-US"/>
         </w:rPr>
-        <w:t>} and {</w:t>
-      </w:r>
-      <w:proofErr w:type="spellStart"/>
-      <w:r>
-        <w:rPr>
-          <w:sz w:val="24"/>
-          <w:szCs w:val="24"/>
-          <w:lang w:val="en-US"/>
-        </w:rPr>
-        <w:t>alert_system_b</w:t>
-      </w:r>
-      <w:proofErr w:type="spellEnd"/>
-      <w:r>
-        <w:rPr>
-          <w:sz w:val="24"/>
-          <w:szCs w:val="24"/>
-          <w:lang w:val="en-US"/>
-        </w:rPr>
-        <w:t>}</w:t>
-      </w:r>
-      <w:r>
-        <w:rPr>
-          <w:sz w:val="24"/>
-          <w:szCs w:val="24"/>
-          <w:lang w:val="en-US"/>
-        </w:rPr>
-        <w:t xml:space="preserve"> alert systems</w:t>
+        <w:t xml:space="preserve">} </w:t>
+      </w:r>
+      <w:r>
+        <w:rPr>
+          <w:sz w:val="24"/>
+          <w:szCs w:val="24"/>
+          <w:lang w:val="en-US"/>
+        </w:rPr>
+        <w:t>alerts</w:t>
       </w:r>
       <w:r>
         <w:rPr>
@@ -328,6 +310,32 @@
         <w:rPr>
           <w:lang w:val="en-US"/>
         </w:rPr>
+        <w:t xml:space="preserve">[Placeholder for Image </w:t>
+      </w:r>
+      <w:r>
+        <w:rPr>
+          <w:lang w:val="en-US"/>
+        </w:rPr>
+        <w:t>4</w:t>
+      </w:r>
+      <w:r>
+        <w:rPr>
+          <w:lang w:val="en-US"/>
+        </w:rPr>
+        <w:t>]</w:t>
+      </w:r>
+    </w:p>
+    <w:p>
+      <w:pPr>
+        <w:jc w:val="both"/>
+        <w:rPr>
+          <w:lang w:val="en-US"/>
+        </w:rPr>
+      </w:pPr>
+      <w:r>
+        <w:rPr>
+          <w:lang w:val="en-US"/>
+        </w:rPr>
         <w:t>Image 2: Post-deforestation {</w:t>
       </w:r>
       <w:proofErr w:type="spellStart"/>
@@ -349,7 +357,6 @@
       <w:pPr>
         <w:jc w:val="both"/>
         <w:rPr>
-          <w:u w:val="single"/>
           <w:lang w:val="en-US"/>
         </w:rPr>
       </w:pPr>
@@ -371,6 +378,32 @@
         <w:rPr>
           <w:lang w:val="en-US"/>
         </w:rPr>
+        <w:t xml:space="preserve">[Placeholder for Image </w:t>
+      </w:r>
+      <w:r>
+        <w:rPr>
+          <w:lang w:val="en-US"/>
+        </w:rPr>
+        <w:t>5</w:t>
+      </w:r>
+      <w:r>
+        <w:rPr>
+          <w:lang w:val="en-US"/>
+        </w:rPr>
+        <w:t>]</w:t>
+      </w:r>
+    </w:p>
+    <w:p>
+      <w:pPr>
+        <w:jc w:val="both"/>
+        <w:rPr>
+          <w:lang w:val="en-US"/>
+        </w:rPr>
+      </w:pPr>
+      <w:r>
+        <w:rPr>
+          <w:lang w:val="en-US"/>
+        </w:rPr>
         <w:t xml:space="preserve">Image </w:t>
       </w:r>
       <w:r>
@@ -405,6 +438,40 @@
         </w:rPr>
         <w:t>[Placeholder for Image 3]</w:t>
       </w:r>
+    </w:p>
+    <w:p>
+      <w:pPr>
+        <w:jc w:val="both"/>
+        <w:rPr>
+          <w:lang w:val="en-US"/>
+        </w:rPr>
+      </w:pPr>
+      <w:r>
+        <w:rPr>
+          <w:lang w:val="en-US"/>
+        </w:rPr>
+        <w:t xml:space="preserve">[Placeholder for Image </w:t>
+      </w:r>
+      <w:r>
+        <w:rPr>
+          <w:lang w:val="en-US"/>
+        </w:rPr>
+        <w:t>6</w:t>
+      </w:r>
+      <w:r>
+        <w:rPr>
+          <w:lang w:val="en-US"/>
+        </w:rPr>
+        <w:t>]</w:t>
+      </w:r>
+    </w:p>
+    <w:p>
+      <w:pPr>
+        <w:jc w:val="both"/>
+        <w:rPr>
+          <w:lang w:val="en-US"/>
+        </w:rPr>
+      </w:pPr>
     </w:p>
     <w:p>
       <w:pPr>
@@ -507,7 +574,7 @@
 <w:hdr xmlns:wpc="http://schemas.microsoft.com/office/word/2010/wordprocessingCanvas" xmlns:cx="http://schemas.microsoft.com/office/drawing/2014/chartex" xmlns:cx1="http://schemas.microsoft.com/office/drawing/2015/9/8/chartex" xmlns:cx2="http://schemas.microsoft.com/office/drawing/2015/10/21/chartex" xmlns:cx3="http://schemas.microsoft.com/office/drawing/2016/5/9/chartex" xmlns:cx4="http://schemas.microsoft.com/office/drawing/2016/5/10/chartex" xmlns:cx5="http://schemas.microsoft.com/office/drawing/2016/5/11/chartex" xmlns:cx6="http://schemas.microsoft.com/office/drawing/2016/5/12/chartex" xmlns:cx7="http://schemas.microsoft.com/office/drawing/2016/5/13/chartex" xmlns:cx8="http://schemas.microsoft.com/office/drawing/2016/5/14/chartex" xmlns:mc="http://schemas.openxmlformats.org/markup-compatibility/2006" xmlns:aink="http://schemas.microsoft.com/office/drawing/2016/ink" xmlns:am3d="http://schemas.microsoft.com/office/drawing/2017/model3d" xmlns:o="urn:schemas-microsoft-com:office:office" xmlns:r="http://schemas.openxmlformats.org/officeDocument/2006/relationships" xmlns:m="http://schemas.openxmlformats.org/officeDocument/2006/math" xmlns:v="urn:schemas-microsoft-com:vml" xmlns:wp14="http://schemas.microsoft.com/office/word/2010/wordprocessingDrawing" xmlns:wp="http://schemas.openxmlformats.org/drawingml/2006/wordprocessingDrawing" xmlns:w10="urn:schemas-microsoft-com:office:word" xmlns:w="http://schemas.openxmlformats.org/wordprocessingml/2006/main" xmlns:w14="http://schemas.microsoft.com/office/word/2010/wordml" xmlns:w15="http://schemas.microsoft.com/office/word/2012/wordml" xmlns:w16cex="http://schemas.microsoft.com/office/word/2018/wordml/cex" xmlns:w16cid="http://schemas.microsoft.com/office/word/2016/wordml/cid" xmlns:w16="http://schemas.microsoft.com/office/word/2018/wordml" xmlns:w16sdtdh="http://schemas.microsoft.com/office/word/2020/wordml/sdtdatahash" xmlns:w16se="http://schemas.microsoft.com/office/word/2015/wordml/symex" xmlns:wpg="http://schemas.microsoft.com/office/word/2010/wordprocessingGroup" xmlns:wpi="http://schemas.microsoft.com/office/word/2010/wordprocessingInk" xmlns:wne="http://schemas.microsoft.com/office/word/2006/wordml" xmlns:wps="http://schemas.microsoft.com/office/word/2010/wordprocessingShape" mc:Ignorable="w14 w15 w16se w16cid w16 w16cex w16sdtdh wp14">
   <w:p>
     <w:pPr>
-      <w:pStyle w:val="Encabezado"/>
+      <w:pStyle w:val="Header"/>
     </w:pPr>
     <w:r>
       <w:rPr>
@@ -995,13 +1062,13 @@
     <w:name w:val="Normal"/>
     <w:qFormat/>
   </w:style>
-  <w:style w:type="character" w:default="1" w:styleId="Fuentedeprrafopredeter">
+  <w:style w:type="character" w:default="1" w:styleId="DefaultParagraphFont">
     <w:name w:val="Default Paragraph Font"/>
     <w:uiPriority w:val="1"/>
     <w:semiHidden/>
     <w:unhideWhenUsed/>
   </w:style>
-  <w:style w:type="table" w:default="1" w:styleId="Tablanormal">
+  <w:style w:type="table" w:default="1" w:styleId="TableNormal">
     <w:name w:val="Normal Table"/>
     <w:uiPriority w:val="99"/>
     <w:semiHidden/>
@@ -1016,16 +1083,16 @@
       </w:tblCellMar>
     </w:tblPr>
   </w:style>
-  <w:style w:type="numbering" w:default="1" w:styleId="Sinlista">
+  <w:style w:type="numbering" w:default="1" w:styleId="NoList">
     <w:name w:val="No List"/>
     <w:uiPriority w:val="99"/>
     <w:semiHidden/>
     <w:unhideWhenUsed/>
   </w:style>
-  <w:style w:type="paragraph" w:styleId="Encabezado">
+  <w:style w:type="paragraph" w:styleId="Header">
     <w:name w:val="header"/>
     <w:basedOn w:val="Normal"/>
-    <w:link w:val="EncabezadoCar"/>
+    <w:link w:val="HeaderChar"/>
     <w:uiPriority w:val="99"/>
     <w:unhideWhenUsed/>
     <w:rsid w:val="00FB5630"/>
@@ -1037,17 +1104,17 @@
       <w:spacing w:after="0" w:line="240" w:lineRule="auto"/>
     </w:pPr>
   </w:style>
-  <w:style w:type="character" w:customStyle="1" w:styleId="EncabezadoCar">
-    <w:name w:val="Encabezado Car"/>
-    <w:basedOn w:val="Fuentedeprrafopredeter"/>
-    <w:link w:val="Encabezado"/>
+  <w:style w:type="character" w:customStyle="1" w:styleId="HeaderChar">
+    <w:name w:val="Header Char"/>
+    <w:basedOn w:val="DefaultParagraphFont"/>
+    <w:link w:val="Header"/>
     <w:uiPriority w:val="99"/>
     <w:rsid w:val="00FB5630"/>
   </w:style>
-  <w:style w:type="paragraph" w:styleId="Piedepgina">
+  <w:style w:type="paragraph" w:styleId="Footer">
     <w:name w:val="footer"/>
     <w:basedOn w:val="Normal"/>
-    <w:link w:val="PiedepginaCar"/>
+    <w:link w:val="FooterChar"/>
     <w:uiPriority w:val="99"/>
     <w:unhideWhenUsed/>
     <w:rsid w:val="00FB5630"/>
@@ -1059,16 +1126,16 @@
       <w:spacing w:after="0" w:line="240" w:lineRule="auto"/>
     </w:pPr>
   </w:style>
-  <w:style w:type="character" w:customStyle="1" w:styleId="PiedepginaCar">
-    <w:name w:val="Pie de página Car"/>
-    <w:basedOn w:val="Fuentedeprrafopredeter"/>
-    <w:link w:val="Piedepgina"/>
+  <w:style w:type="character" w:customStyle="1" w:styleId="FooterChar">
+    <w:name w:val="Footer Char"/>
+    <w:basedOn w:val="DefaultParagraphFont"/>
+    <w:link w:val="Footer"/>
     <w:uiPriority w:val="99"/>
     <w:rsid w:val="00FB5630"/>
   </w:style>
-  <w:style w:type="character" w:styleId="nfasis">
+  <w:style w:type="character" w:styleId="Emphasis">
     <w:name w:val="Emphasis"/>
-    <w:basedOn w:val="Fuentedeprrafopredeter"/>
+    <w:basedOn w:val="DefaultParagraphFont"/>
     <w:uiPriority w:val="20"/>
     <w:qFormat/>
     <w:rsid w:val="00EF27DD"/>
@@ -1077,9 +1144,9 @@
       <w:iCs/>
     </w:rPr>
   </w:style>
-  <w:style w:type="table" w:styleId="Tablaconcuadrcula">
+  <w:style w:type="table" w:styleId="TableGrid">
     <w:name w:val="Table Grid"/>
-    <w:basedOn w:val="Tablanormal"/>
+    <w:basedOn w:val="TableNormal"/>
     <w:uiPriority w:val="39"/>
     <w:rsid w:val="00EE4840"/>
     <w:pPr>

</xml_diff>